<commit_message>
Revert "Merge branch '1.1' of https://github.com/MatraBendi/Vizsga2022_IRU into 1.1"
This reverts commit 5b6800e891f366f1d465680a6bb93f966dd9bedd, reversing
changes made to 18fb1c70c861273f5b25fb245a6576b17488227f.
</commit_message>
<xml_diff>
--- a/Dokumentacio_kezdet.docx
+++ b/Dokumentacio_kezdet.docx
@@ -6845,94 +6845,25 @@
       </w:pPr>
       <w:r>
         <w:rPr>
+          <w:rFonts w:ascii="Arial" w:hAnsi="Arial" w:cs="Arial"/>
+        </w:rPr>
+        <w:t>Szerver</w:t>
+      </w:r>
+      <w:r>
+        <w:rPr>
           <w:noProof/>
         </w:rPr>
         <w:drawing>
-          <wp:anchor distT="0" distB="0" distL="114300" distR="114300" simplePos="0" relativeHeight="251689984" behindDoc="1" locked="0" layoutInCell="1" allowOverlap="1" wp14:anchorId="5721F7C1" wp14:editId="7EAFB21A">
+          <wp:anchor distT="0" distB="0" distL="114300" distR="114300" simplePos="0" relativeHeight="251670528" behindDoc="1" locked="0" layoutInCell="1" allowOverlap="1" wp14:anchorId="722930FE" wp14:editId="03532C7B">
             <wp:simplePos x="0" y="0"/>
             <wp:positionH relativeFrom="margin">
-              <wp:posOffset>3597802</wp:posOffset>
+              <wp:posOffset>-4445</wp:posOffset>
             </wp:positionH>
             <wp:positionV relativeFrom="paragraph">
-              <wp:posOffset>2448452</wp:posOffset>
+              <wp:posOffset>384175</wp:posOffset>
             </wp:positionV>
-            <wp:extent cx="2620645" cy="3493135"/>
-            <wp:effectExtent l="0" t="0" r="8255" b="0"/>
-            <wp:wrapTight wrapText="bothSides">
-              <wp:wrapPolygon edited="0">
-                <wp:start x="0" y="0"/>
-                <wp:lineTo x="0" y="21439"/>
-                <wp:lineTo x="21511" y="21439"/>
-                <wp:lineTo x="21511" y="0"/>
-                <wp:lineTo x="0" y="0"/>
-              </wp:wrapPolygon>
-            </wp:wrapTight>
-            <wp:docPr id="24" name="Kép 24" descr="A képen számítógép, láb látható&#10;&#10;Automatikusan generált leírás"/>
-            <wp:cNvGraphicFramePr>
-              <a:graphicFrameLocks xmlns:a="http://schemas.openxmlformats.org/drawingml/2006/main" noChangeAspect="1"/>
-            </wp:cNvGraphicFramePr>
-            <a:graphic xmlns:a="http://schemas.openxmlformats.org/drawingml/2006/main">
-              <a:graphicData uri="http://schemas.openxmlformats.org/drawingml/2006/picture">
-                <pic:pic xmlns:pic="http://schemas.openxmlformats.org/drawingml/2006/picture">
-                  <pic:nvPicPr>
-                    <pic:cNvPr id="24" name="Kép 24" descr="A képen számítógép, láb látható&#10;&#10;Automatikusan generált leírás"/>
-                    <pic:cNvPicPr>
-                      <a:picLocks noChangeAspect="1" noChangeArrowheads="1"/>
-                    </pic:cNvPicPr>
-                  </pic:nvPicPr>
-                  <pic:blipFill>
-                    <a:blip r:embed="rId22" cstate="print">
-                      <a:extLst>
-                        <a:ext uri="{28A0092B-C50C-407E-A947-70E740481C1C}">
-                          <a14:useLocalDpi xmlns:a14="http://schemas.microsoft.com/office/drawing/2010/main" val="0"/>
-                        </a:ext>
-                      </a:extLst>
-                    </a:blip>
-                    <a:srcRect/>
-                    <a:stretch>
-                      <a:fillRect/>
-                    </a:stretch>
-                  </pic:blipFill>
-                  <pic:spPr bwMode="auto">
-                    <a:xfrm>
-                      <a:off x="0" y="0"/>
-                      <a:ext cx="2620645" cy="3493135"/>
-                    </a:xfrm>
-                    <a:prstGeom prst="rect">
-                      <a:avLst/>
-                    </a:prstGeom>
-                    <a:noFill/>
-                    <a:ln>
-                      <a:noFill/>
-                    </a:ln>
-                  </pic:spPr>
-                </pic:pic>
-              </a:graphicData>
-            </a:graphic>
-            <wp14:sizeRelH relativeFrom="margin">
-              <wp14:pctWidth>0</wp14:pctWidth>
-            </wp14:sizeRelH>
-            <wp14:sizeRelV relativeFrom="margin">
-              <wp14:pctHeight>0</wp14:pctHeight>
-            </wp14:sizeRelV>
-          </wp:anchor>
-        </w:drawing>
-      </w:r>
-      <w:r>
-        <w:rPr>
-          <w:noProof/>
-        </w:rPr>
-        <w:drawing>
-          <wp:anchor distT="0" distB="0" distL="114300" distR="114300" simplePos="0" relativeHeight="251670528" behindDoc="1" locked="0" layoutInCell="1" allowOverlap="1" wp14:anchorId="722930FE" wp14:editId="2A467510">
-            <wp:simplePos x="0" y="0"/>
-            <wp:positionH relativeFrom="margin">
-              <wp:align>left</wp:align>
-            </wp:positionH>
-            <wp:positionV relativeFrom="paragraph">
-              <wp:posOffset>331147</wp:posOffset>
-            </wp:positionV>
-            <wp:extent cx="5351145" cy="2719070"/>
-            <wp:effectExtent l="0" t="0" r="1905" b="5080"/>
+            <wp:extent cx="5886450" cy="2990850"/>
+            <wp:effectExtent l="0" t="0" r="0" b="0"/>
             <wp:wrapTopAndBottom/>
             <wp:docPr id="17" name="Kép 17"/>
             <wp:cNvGraphicFramePr>
@@ -6946,7 +6877,7 @@
                     <pic:cNvPicPr/>
                   </pic:nvPicPr>
                   <pic:blipFill>
-                    <a:blip r:embed="rId23">
+                    <a:blip r:embed="rId22">
                       <a:extLst>
                         <a:ext uri="{28A0092B-C50C-407E-A947-70E740481C1C}">
                           <a14:useLocalDpi xmlns:a14="http://schemas.microsoft.com/office/drawing/2010/main" val="0"/>
@@ -6960,7 +6891,7 @@
                   <pic:spPr>
                     <a:xfrm>
                       <a:off x="0" y="0"/>
-                      <a:ext cx="5351145" cy="2719070"/>
+                      <a:ext cx="5886450" cy="2990850"/>
                     </a:xfrm>
                     <a:prstGeom prst="rect">
                       <a:avLst/>
@@ -6969,20 +6900,8 @@
                 </pic:pic>
               </a:graphicData>
             </a:graphic>
-            <wp14:sizeRelH relativeFrom="margin">
-              <wp14:pctWidth>0</wp14:pctWidth>
-            </wp14:sizeRelH>
-            <wp14:sizeRelV relativeFrom="margin">
-              <wp14:pctHeight>0</wp14:pctHeight>
-            </wp14:sizeRelV>
           </wp:anchor>
         </w:drawing>
-      </w:r>
-      <w:r>
-        <w:rPr>
-          <w:rFonts w:ascii="Arial" w:hAnsi="Arial" w:cs="Arial"/>
-        </w:rPr>
-        <w:t>Szerver</w:t>
       </w:r>
     </w:p>
     <w:p/>
@@ -7000,12 +6919,8 @@
         <w:pStyle w:val="Cmsor1"/>
       </w:pPr>
       <w:bookmarkStart w:id="11" w:name="_Toc89272395"/>
-    </w:p>
-    <w:p>
-      <w:pPr>
-        <w:pStyle w:val="Cmsor1"/>
-      </w:pPr>
-      <w:r>
+      <w:r>
+        <w:lastRenderedPageBreak/>
         <w:t>ACL</w:t>
       </w:r>
       <w:r>
@@ -7225,7 +7140,7 @@
                     <pic:cNvPicPr/>
                   </pic:nvPicPr>
                   <pic:blipFill>
-                    <a:blip r:embed="rId24"/>
+                    <a:blip r:embed="rId23"/>
                     <a:stretch>
                       <a:fillRect/>
                     </a:stretch>
@@ -7327,6 +7242,7 @@
       </w:pPr>
       <w:bookmarkStart w:id="12" w:name="_Toc89272396"/>
       <w:r>
+        <w:lastRenderedPageBreak/>
         <w:t>VPN</w:t>
       </w:r>
       <w:r>
@@ -7653,7 +7569,7 @@
                     </pic:cNvPicPr>
                   </pic:nvPicPr>
                   <pic:blipFill>
-                    <a:blip r:embed="rId25">
+                    <a:blip r:embed="rId24">
                       <a:extLst>
                         <a:ext uri="{28A0092B-C50C-407E-A947-70E740481C1C}">
                           <a14:useLocalDpi xmlns:a14="http://schemas.microsoft.com/office/drawing/2010/main" val="0"/>
@@ -7878,7 +7794,7 @@
                     <pic:cNvPicPr/>
                   </pic:nvPicPr>
                   <pic:blipFill>
-                    <a:blip r:embed="rId26">
+                    <a:blip r:embed="rId25">
                       <a:extLst>
                         <a:ext uri="{28A0092B-C50C-407E-A947-70E740481C1C}">
                           <a14:useLocalDpi xmlns:a14="http://schemas.microsoft.com/office/drawing/2010/main" val="0"/>
@@ -7940,7 +7856,7 @@
                     <pic:cNvPicPr/>
                   </pic:nvPicPr>
                   <pic:blipFill>
-                    <a:blip r:embed="rId27">
+                    <a:blip r:embed="rId26">
                       <a:extLst>
                         <a:ext uri="{28A0092B-C50C-407E-A947-70E740481C1C}">
                           <a14:useLocalDpi xmlns:a14="http://schemas.microsoft.com/office/drawing/2010/main" val="0"/>
@@ -8019,7 +7935,7 @@
                     <pic:cNvPicPr/>
                   </pic:nvPicPr>
                   <pic:blipFill>
-                    <a:blip r:embed="rId28">
+                    <a:blip r:embed="rId27">
                       <a:extLst>
                         <a:ext uri="{28A0092B-C50C-407E-A947-70E740481C1C}">
                           <a14:useLocalDpi xmlns:a14="http://schemas.microsoft.com/office/drawing/2010/main" val="0"/>
@@ -8087,7 +8003,7 @@
                     <pic:cNvPicPr/>
                   </pic:nvPicPr>
                   <pic:blipFill>
-                    <a:blip r:embed="rId29" cstate="print">
+                    <a:blip r:embed="rId28" cstate="print">
                       <a:extLst>
                         <a:ext uri="{28A0092B-C50C-407E-A947-70E740481C1C}">
                           <a14:useLocalDpi xmlns:a14="http://schemas.microsoft.com/office/drawing/2010/main" val="0"/>
@@ -8482,7 +8398,7 @@
                     <pic:cNvPicPr/>
                   </pic:nvPicPr>
                   <pic:blipFill>
-                    <a:blip r:embed="rId30">
+                    <a:blip r:embed="rId29">
                       <a:extLst>
                         <a:ext uri="{28A0092B-C50C-407E-A947-70E740481C1C}">
                           <a14:useLocalDpi xmlns:a14="http://schemas.microsoft.com/office/drawing/2010/main" val="0"/>
@@ -8877,7 +8793,7 @@
                     <pic:cNvPicPr/>
                   </pic:nvPicPr>
                   <pic:blipFill>
-                    <a:blip r:embed="rId31">
+                    <a:blip r:embed="rId30">
                       <a:extLst>
                         <a:ext uri="{28A0092B-C50C-407E-A947-70E740481C1C}">
                           <a14:useLocalDpi xmlns:a14="http://schemas.microsoft.com/office/drawing/2010/main" val="0"/>
@@ -9300,8 +9216,8 @@
     <w:p/>
     <w:p/>
     <w:sectPr>
-      <w:footerReference w:type="default" r:id="rId32"/>
-      <w:footerReference w:type="first" r:id="rId33"/>
+      <w:footerReference w:type="default" r:id="rId31"/>
+      <w:footerReference w:type="first" r:id="rId32"/>
       <w:pgSz w:w="12240" w:h="15840"/>
       <w:pgMar w:top="1276" w:right="1417" w:bottom="1417" w:left="1417" w:header="720" w:footer="720" w:gutter="0"/>
       <w:pgNumType w:start="0"/>

</xml_diff>